<commit_message>
something is wrong with irrigation electification
</commit_message>
<xml_diff>
--- a/docs/SOP-create-a-scenario.docx
+++ b/docs/SOP-create-a-scenario.docx
@@ -113,10 +113,7 @@
         <w:t>R &gt; code &gt; 00_refs &gt; 01_create-fert-refs.R</w:t>
       </w:r>
       <w:r>
-        <w:t xml:space="preserve">. </w:t>
-      </w:r>
-      <w:r>
-        <w:t xml:space="preserve">Figure out how much nitrogen is in the fertilizer, as a percentage and add it to the code. Make sure the new fertilizer also gets added to the greet calculations (starts on line 115). </w:t>
+        <w:t xml:space="preserve">. Figure out how much nitrogen is in the fertilizer, as a percentage and add it to the code. Make sure the new fertilizer also gets added to the greet calculations (starts on line 115). </w:t>
       </w:r>
     </w:p>
     <w:p>
@@ -152,10 +149,7 @@
         <w:pStyle w:val="Heading1"/>
       </w:pPr>
       <w:r>
-        <w:t xml:space="preserve">Add any new </w:t>
-      </w:r>
-      <w:r>
-        <w:t>field pass types</w:t>
+        <w:t>Add any new field pass types</w:t>
       </w:r>
     </w:p>
     <w:p>
@@ -198,10 +192,7 @@
     </w:p>
     <w:p>
       <w:r>
-        <w:t>If there are, g</w:t>
-      </w:r>
-      <w:r>
-        <w:t xml:space="preserve">o to </w:t>
+        <w:t xml:space="preserve">If there are, go to </w:t>
       </w:r>
       <w:r>
         <w:rPr>
@@ -239,10 +230,7 @@
         <w:t>-ref.R</w:t>
       </w:r>
       <w:r>
-        <w:t>.</w:t>
-      </w:r>
-      <w:r>
-        <w:t xml:space="preserve"> You can look through NRCS things and pick the best. </w:t>
+        <w:t xml:space="preserve">. You can look through NRCS things and pick the best. </w:t>
       </w:r>
       <w:r>
         <w:t xml:space="preserve">They will be incorporated into the file </w:t>
@@ -356,13 +344,6 @@
           <w:i/>
           <w:iCs/>
         </w:rPr>
-        <w:t>scen</w:t>
-      </w:r>
-      <w:r>
-        <w:rPr>
-          <w:i/>
-          <w:iCs/>
-        </w:rPr>
         <w:t>byhand</w:t>
       </w:r>
       <w:r>
@@ -374,10 +355,25 @@
       </w:r>
       <w:proofErr w:type="spellEnd"/>
       <w:r>
-        <w:t xml:space="preserve"> and enter a new section with all of the information</w:t>
+        <w:t xml:space="preserve"> and </w:t>
+      </w:r>
+      <w:r>
+        <w:t>create</w:t>
+      </w:r>
+      <w:r>
+        <w:t xml:space="preserve"> a new </w:t>
+      </w:r>
+      <w:r>
+        <w:t>file</w:t>
+      </w:r>
+      <w:r>
+        <w:t xml:space="preserve"> with all of the information</w:t>
       </w:r>
       <w:r>
         <w:t xml:space="preserve"> derived from the timeline</w:t>
+      </w:r>
+      <w:r>
+        <w:t xml:space="preserve"> with the unique scenario id</w:t>
       </w:r>
       <w:r>
         <w:t xml:space="preserve">. </w:t>
@@ -385,24 +381,7 @@
     </w:p>
     <w:p>
       <w:r>
-        <w:t xml:space="preserve">Run the code in </w:t>
-      </w:r>
-      <w:r>
-        <w:rPr>
-          <w:i/>
-          <w:iCs/>
-        </w:rPr>
-        <w:t>R &gt; code &gt; 01_data-prep &gt; 01_field-ops.R</w:t>
-      </w:r>
-      <w:r>
-        <w:t xml:space="preserve"> to create a clean scenario field ops section in the file </w:t>
-      </w:r>
-      <w:r>
-        <w:rPr>
-          <w:i/>
-          <w:iCs/>
-        </w:rPr>
-        <w:t xml:space="preserve">R &gt; </w:t>
+        <w:t xml:space="preserve">The function </w:t>
       </w:r>
       <w:proofErr w:type="spellStart"/>
       <w:r>
@@ -410,18 +389,46 @@
           <w:i/>
           <w:iCs/>
         </w:rPr>
-        <w:t>data_in</w:t>
+        <w:t>fxn_ProcFops</w:t>
       </w:r>
       <w:proofErr w:type="spellEnd"/>
       <w:r>
-        <w:rPr>
-          <w:i/>
-          <w:iCs/>
-        </w:rPr>
-        <w:t xml:space="preserve"> &gt; scen_fieldops.csv</w:t>
-      </w:r>
-      <w:r>
-        <w:t xml:space="preserve">. </w:t>
+        <w:t xml:space="preserve"> will be used </w:t>
+      </w:r>
+      <w:r>
+        <w:t xml:space="preserve">in the </w:t>
+      </w:r>
+      <w:proofErr w:type="spellStart"/>
+      <w:r>
+        <w:rPr>
+          <w:i/>
+          <w:iCs/>
+        </w:rPr>
+        <w:t>fxn_</w:t>
+      </w:r>
+      <w:r>
+        <w:rPr>
+          <w:i/>
+          <w:iCs/>
+        </w:rPr>
+        <w:t>MakeScenarioCSV.R</w:t>
+      </w:r>
+      <w:proofErr w:type="spellEnd"/>
+      <w:r>
+        <w:rPr>
+          <w:i/>
+          <w:iCs/>
+        </w:rPr>
+        <w:t xml:space="preserve">  </w:t>
+      </w:r>
+      <w:r>
+        <w:t>function</w:t>
+      </w:r>
+      <w:r>
+        <w:t xml:space="preserve"> to</w:t>
+      </w:r>
+      <w:r>
+        <w:t xml:space="preserve"> convert it into a summary file that contains unique rows. </w:t>
       </w:r>
     </w:p>
     <w:p>
@@ -429,42 +436,92 @@
         <w:pStyle w:val="Heading1"/>
       </w:pPr>
       <w:r>
-        <w:t xml:space="preserve">Translate </w:t>
-      </w:r>
-      <w:r>
-        <w:t>pesticide applications</w:t>
+        <w:t>Translate pesticide applications</w:t>
       </w:r>
     </w:p>
     <w:p>
       <w:r>
-        <w:t xml:space="preserve">Do the same for </w:t>
-      </w:r>
-      <w:r>
-        <w:rPr>
-          <w:i/>
-          <w:iCs/>
-        </w:rPr>
-        <w:t>scenbyhand_pests</w:t>
-      </w:r>
-      <w:r>
-        <w:rPr>
-          <w:i/>
-          <w:iCs/>
-        </w:rPr>
-        <w:t xml:space="preserve">.csv. </w:t>
-      </w:r>
-      <w:r>
-        <w:t xml:space="preserve">Run the code for pests, creating </w:t>
-      </w:r>
-      <w:r>
-        <w:rPr>
-          <w:i/>
-          <w:iCs/>
-        </w:rPr>
-        <w:t>scen_pests.csv</w:t>
-      </w:r>
-      <w:r>
+        <w:t xml:space="preserve">Do the same </w:t>
+      </w:r>
+      <w:r>
+        <w:t>in</w:t>
+      </w:r>
+      <w:r>
+        <w:t xml:space="preserve"> </w:t>
+      </w:r>
+      <w:proofErr w:type="spellStart"/>
+      <w:r>
+        <w:rPr>
+          <w:i/>
+          <w:iCs/>
+        </w:rPr>
+        <w:t>byhand_pests</w:t>
+      </w:r>
+      <w:proofErr w:type="spellEnd"/>
+      <w:r>
+        <w:rPr>
+          <w:i/>
+          <w:iCs/>
+        </w:rPr>
+        <w:t xml:space="preserve"> </w:t>
+      </w:r>
+      <w:r>
+        <w:t>folder</w:t>
+      </w:r>
+      <w:r>
+        <w:rPr>
+          <w:i/>
+          <w:iCs/>
+        </w:rPr>
         <w:t xml:space="preserve">. </w:t>
+      </w:r>
+      <w:r>
+        <w:t xml:space="preserve">The function </w:t>
+      </w:r>
+      <w:proofErr w:type="spellStart"/>
+      <w:r>
+        <w:rPr>
+          <w:i/>
+          <w:iCs/>
+        </w:rPr>
+        <w:t>fxn_ProcPest.R</w:t>
+      </w:r>
+      <w:proofErr w:type="spellEnd"/>
+      <w:r>
+        <w:rPr>
+          <w:i/>
+          <w:iCs/>
+        </w:rPr>
+        <w:t xml:space="preserve"> </w:t>
+      </w:r>
+      <w:r>
+        <w:t xml:space="preserve">will be called in the </w:t>
+      </w:r>
+      <w:proofErr w:type="spellStart"/>
+      <w:r>
+        <w:rPr>
+          <w:i/>
+          <w:iCs/>
+        </w:rPr>
+        <w:t>fxn_</w:t>
+      </w:r>
+      <w:r>
+        <w:rPr>
+          <w:i/>
+          <w:iCs/>
+        </w:rPr>
+        <w:t>MakeScenarioCSV.R</w:t>
+      </w:r>
+      <w:proofErr w:type="spellEnd"/>
+      <w:r>
+        <w:rPr>
+          <w:i/>
+          <w:iCs/>
+        </w:rPr>
+        <w:t xml:space="preserve">  </w:t>
+      </w:r>
+      <w:r>
+        <w:t xml:space="preserve">function. </w:t>
       </w:r>
     </w:p>
     <w:p>
@@ -479,14 +536,42 @@
         <w:t>ref_pest-ais.csv</w:t>
       </w:r>
       <w:r>
-        <w:t xml:space="preserve"> (second part of</w:t>
-      </w:r>
-      <w:r>
-        <w:rPr>
-          <w:i/>
-          <w:iCs/>
-        </w:rPr>
-        <w:t xml:space="preserve"> 01_data-prep &gt; 02_pest.R</w:t>
+        <w:t xml:space="preserve"> (</w:t>
+      </w:r>
+      <w:r>
+        <w:rPr>
+          <w:i/>
+          <w:iCs/>
+        </w:rPr>
+        <w:t>01_data-prep &gt; 0</w:t>
+      </w:r>
+      <w:r>
+        <w:rPr>
+          <w:i/>
+          <w:iCs/>
+        </w:rPr>
+        <w:t>1</w:t>
+      </w:r>
+      <w:r>
+        <w:rPr>
+          <w:i/>
+          <w:iCs/>
+        </w:rPr>
+        <w:t>_</w:t>
+      </w:r>
+      <w:r>
+        <w:rPr>
+          <w:i/>
+          <w:iCs/>
+        </w:rPr>
+        <w:t>active-ingredients</w:t>
+      </w:r>
+      <w:r>
+        <w:rPr>
+          <w:i/>
+          <w:iCs/>
+        </w:rPr>
+        <w:t>.R</w:t>
       </w:r>
       <w:r>
         <w:t xml:space="preserve">). Also include the active ingredient amount in each product. </w:t>

</xml_diff>

<commit_message>
add imperial valley analyses
</commit_message>
<xml_diff>
--- a/docs/SOP-create-a-scenario.docx
+++ b/docs/SOP-create-a-scenario.docx
@@ -148,15 +148,7 @@
         <w:t>R &gt; code &gt; 00_refs &gt; 01_create-fert-refs.R</w:t>
       </w:r>
       <w:r>
-        <w:t>. Figure out how much nitrogen is in the fertilizer, as a percentage and add it to the code. Make sure the new fertilizer also gets added to the greet calculations (</w:t>
-      </w:r>
-      <w:proofErr w:type="gramStart"/>
-      <w:r>
-        <w:t>starts</w:t>
-      </w:r>
-      <w:proofErr w:type="gramEnd"/>
-      <w:r>
-        <w:t xml:space="preserve"> on line 115). </w:t>
+        <w:t xml:space="preserve">. Figure out how much nitrogen is in the fertilizer, as a percentage and add it to the code. Make sure the new fertilizer also gets added to the greet calculations (starts on line 115). </w:t>
       </w:r>
     </w:p>
     <w:p>
@@ -251,6 +243,11 @@
       </w:r>
     </w:p>
     <w:p>
+      <w:pPr>
+        <w:rPr>
+          <w:color w:val="FF0000"/>
+        </w:rPr>
+      </w:pPr>
       <w:r>
         <w:t xml:space="preserve">If there are, go to </w:t>
       </w:r>
@@ -322,10 +319,33 @@
         <w:rPr>
           <w:color w:val="FF0000"/>
         </w:rPr>
-        <w:t>This is just a master list that is called in the code (not right now…need to fix that).</w:t>
-      </w:r>
-      <w:r>
-        <w:t xml:space="preserve"> </w:t>
+        <w:t xml:space="preserve">This is </w:t>
+      </w:r>
+      <w:r>
+        <w:rPr>
+          <w:color w:val="FF0000"/>
+        </w:rPr>
+        <w:t xml:space="preserve">the </w:t>
+      </w:r>
+      <w:r>
+        <w:rPr>
+          <w:color w:val="FF0000"/>
+        </w:rPr>
+        <w:t xml:space="preserve">master list that is called in the code </w:t>
+      </w:r>
+      <w:r>
+        <w:rPr>
+          <w:color w:val="FF0000"/>
+        </w:rPr>
+        <w:t xml:space="preserve">that calculates energy. </w:t>
+      </w:r>
+    </w:p>
+    <w:p>
+      <w:r>
+        <w:rPr>
+          <w:color w:val="FF0000"/>
+        </w:rPr>
+        <w:t xml:space="preserve">Note: Fertilizer is a bit weird, there is fertilize, est1; fertilize, map1; fertilize prod1 which are all assumed to be surface applied. This is because I used those terms to distinguish the different passes within a lifetime of a stand. Sloppy but it works. </w:t>
       </w:r>
     </w:p>
     <w:p>
@@ -403,13 +423,20 @@
         </w:rPr>
         <w:t xml:space="preserve"> </w:t>
       </w:r>
+      <w:r>
+        <w:rPr>
+          <w:i/>
+          <w:iCs/>
+        </w:rPr>
+        <w:t xml:space="preserve">location &gt; </w:t>
+      </w:r>
       <w:proofErr w:type="spellStart"/>
       <w:r>
         <w:rPr>
           <w:i/>
           <w:iCs/>
         </w:rPr>
-        <w:t>byhand</w:t>
+        <w:t>base</w:t>
       </w:r>
       <w:r>
         <w:rPr>
@@ -535,28 +562,16 @@
           <w:i/>
           <w:iCs/>
         </w:rPr>
-        <w:t>byhand_</w:t>
-      </w:r>
-      <w:proofErr w:type="gramStart"/>
-      <w:r>
-        <w:rPr>
-          <w:i/>
-          <w:iCs/>
-        </w:rPr>
-        <w:t>pests</w:t>
+        <w:t>base</w:t>
+      </w:r>
+      <w:r>
+        <w:rPr>
+          <w:i/>
+          <w:iCs/>
+        </w:rPr>
+        <w:t>_pests</w:t>
       </w:r>
       <w:proofErr w:type="spellEnd"/>
-      <w:proofErr w:type="gramEnd"/>
-      <w:r>
-        <w:rPr>
-          <w:i/>
-          <w:iCs/>
-        </w:rPr>
-        <w:t xml:space="preserve"> </w:t>
-      </w:r>
-      <w:r>
-        <w:t>folder</w:t>
-      </w:r>
       <w:r>
         <w:rPr>
           <w:i/>
@@ -619,6 +634,12 @@
       </w:r>
     </w:p>
     <w:p>
+      <w:pPr>
+        <w:rPr>
+          <w:i/>
+          <w:iCs/>
+        </w:rPr>
+      </w:pPr>
       <w:r>
         <w:t xml:space="preserve">If a new active ingredient is added make sure to add it to the code that writes </w:t>
       </w:r>
@@ -680,7 +701,11 @@
         <w:t xml:space="preserve">). Also include the active ingredient amount in each product. </w:t>
       </w:r>
       <w:r>
-        <w:t xml:space="preserve">If the units are unique, you will need to go to </w:t>
+        <w:t xml:space="preserve">If the units </w:t>
+      </w:r>
+      <w:r>
+        <w:lastRenderedPageBreak/>
+        <w:t xml:space="preserve">are unique, you will need to go to </w:t>
       </w:r>
       <w:r>
         <w:rPr>
@@ -714,6 +739,192 @@
           <w:iCs/>
         </w:rPr>
         <w:t>5. Pesticides (p)</w:t>
+      </w:r>
+    </w:p>
+    <w:p>
+      <w:pPr>
+        <w:rPr>
+          <w:color w:val="FF0000"/>
+        </w:rPr>
+      </w:pPr>
+      <w:r>
+        <w:rPr>
+          <w:color w:val="FF0000"/>
+        </w:rPr>
+        <w:t>Note: Imperial was just copied from Tulare for now because the Imperial Enterprise budget doesn’t include details about what is being applied</w:t>
+      </w:r>
+    </w:p>
+    <w:p>
+      <w:pPr>
+        <w:pStyle w:val="Heading1"/>
+      </w:pPr>
+      <w:r>
+        <w:t xml:space="preserve">Translate </w:t>
+      </w:r>
+      <w:r>
+        <w:t xml:space="preserve">other </w:t>
+      </w:r>
+      <w:proofErr w:type="gramStart"/>
+      <w:r>
+        <w:t>info</w:t>
+      </w:r>
+      <w:proofErr w:type="gramEnd"/>
+    </w:p>
+    <w:p>
+      <w:r>
+        <w:t xml:space="preserve">Go to </w:t>
+      </w:r>
+      <w:proofErr w:type="spellStart"/>
+      <w:r>
+        <w:rPr>
+          <w:i/>
+          <w:iCs/>
+        </w:rPr>
+        <w:t>base_other</w:t>
+      </w:r>
+      <w:proofErr w:type="spellEnd"/>
+      <w:r>
+        <w:t xml:space="preserve"> and fill out </w:t>
+      </w:r>
+      <w:proofErr w:type="gramStart"/>
+      <w:r>
+        <w:t>all of</w:t>
+      </w:r>
+      <w:proofErr w:type="gramEnd"/>
+      <w:r>
+        <w:t xml:space="preserve"> the information there.</w:t>
+      </w:r>
+      <w:r>
+        <w:t xml:space="preserve"> You may need to adjust the code that runs things (</w:t>
+      </w:r>
+      <w:proofErr w:type="spellStart"/>
+      <w:r>
+        <w:t>fxn_ProcProdData</w:t>
+      </w:r>
+      <w:proofErr w:type="spellEnd"/>
+      <w:r>
+        <w:t xml:space="preserve">, </w:t>
+      </w:r>
+      <w:r>
+        <w:t xml:space="preserve">energy, GHG) to accommodate new fertility types. </w:t>
+      </w:r>
+      <w:r>
+        <w:t xml:space="preserve"> </w:t>
+      </w:r>
+    </w:p>
+    <w:p>
+      <w:pPr>
+        <w:pStyle w:val="Heading1"/>
+      </w:pPr>
+      <w:r>
+        <w:t>Run base scenario (scen_x00</w:t>
+      </w:r>
+      <w:r>
+        <w:t>1</w:t>
+      </w:r>
+      <w:r>
+        <w:t>)</w:t>
+      </w:r>
+    </w:p>
+    <w:p/>
+    <w:p>
+      <w:r>
+        <w:t xml:space="preserve">Go to </w:t>
+      </w:r>
+      <w:r>
+        <w:rPr>
+          <w:i/>
+          <w:iCs/>
+        </w:rPr>
+        <w:t>code &gt; 02_create_scenario.R</w:t>
+      </w:r>
+      <w:r>
+        <w:rPr>
+          <w:i/>
+          <w:iCs/>
+        </w:rPr>
+        <w:t xml:space="preserve">. </w:t>
+      </w:r>
+    </w:p>
+    <w:p>
+      <w:r>
+        <w:t xml:space="preserve">Add the scenario to the appropriate section and run it. This writes a clean file to </w:t>
+      </w:r>
+      <w:r>
+        <w:rPr>
+          <w:i/>
+          <w:iCs/>
+        </w:rPr>
+        <w:t xml:space="preserve">R &gt; </w:t>
+      </w:r>
+      <w:proofErr w:type="spellStart"/>
+      <w:r>
+        <w:rPr>
+          <w:i/>
+          <w:iCs/>
+        </w:rPr>
+        <w:t>data_scens_notouch</w:t>
+      </w:r>
+      <w:proofErr w:type="spellEnd"/>
+      <w:r>
+        <w:rPr>
+          <w:i/>
+          <w:iCs/>
+        </w:rPr>
+        <w:t xml:space="preserve">. </w:t>
+      </w:r>
+      <w:r>
+        <w:t xml:space="preserve">Do not create a scen_x000 file, it should start at x001. </w:t>
+      </w:r>
+    </w:p>
+    <w:p>
+      <w:pPr>
+        <w:rPr>
+          <w:i/>
+          <w:iCs/>
+        </w:rPr>
+      </w:pPr>
+      <w:r>
+        <w:t xml:space="preserve">Go to </w:t>
+      </w:r>
+      <w:r>
+        <w:rPr>
+          <w:i/>
+          <w:iCs/>
+        </w:rPr>
+        <w:t>code &gt; 03_</w:t>
+      </w:r>
+      <w:proofErr w:type="gramStart"/>
+      <w:r>
+        <w:rPr>
+          <w:i/>
+          <w:iCs/>
+        </w:rPr>
+        <w:t>run-scenario</w:t>
+      </w:r>
+      <w:proofErr w:type="gramEnd"/>
+      <w:r>
+        <w:rPr>
+          <w:i/>
+          <w:iCs/>
+        </w:rPr>
+        <w:t xml:space="preserve">.R. </w:t>
+      </w:r>
+    </w:p>
+    <w:p>
+      <w:r>
+        <w:t>Hopefully it works…</w:t>
+      </w:r>
+      <w:r>
+        <w:t xml:space="preserve">it probably </w:t>
+      </w:r>
+      <w:proofErr w:type="gramStart"/>
+      <w:r>
+        <w:t>won’t</w:t>
+      </w:r>
+      <w:proofErr w:type="gramEnd"/>
+      <w:r>
+        <w:t xml:space="preserve"> and you’ll have to dig through the functions and run them line by line to make sure it works correctly. </w:t>
       </w:r>
     </w:p>
     <w:p/>

</xml_diff>